<commit_message>
#8 pierwsza strona, slider, menu
</commit_message>
<xml_diff>
--- a/Other/materaily-do-prez.docx
+++ b/Other/materaily-do-prez.docx
@@ -3,213 +3,313 @@
 <w:document xmlns:wpc="http://schemas.microsoft.com/office/word/2010/wordprocessingCanvas" xmlns:mc="http://schemas.openxmlformats.org/markup-compatibility/2006" xmlns:o="urn:schemas-microsoft-com:office:office" xmlns:r="http://schemas.openxmlformats.org/officeDocument/2006/relationships" xmlns:m="http://schemas.openxmlformats.org/officeDocument/2006/math" xmlns:v="urn:schemas-microsoft-com:vml" xmlns:wp14="http://schemas.microsoft.com/office/word/2010/wordprocessingDrawing" xmlns:wp="http://schemas.openxmlformats.org/drawingml/2006/wordprocessingDrawing" xmlns:w10="urn:schemas-microsoft-com:office:word" xmlns:w="http://schemas.openxmlformats.org/wordprocessingml/2006/main" xmlns:w14="http://schemas.microsoft.com/office/word/2010/wordml" xmlns:wpg="http://schemas.microsoft.com/office/word/2010/wordprocessingGroup" xmlns:wpi="http://schemas.microsoft.com/office/word/2010/wordprocessingInk" xmlns:wne="http://schemas.microsoft.com/office/word/2006/wordml" xmlns:wps="http://schemas.microsoft.com/office/word/2010/wordprocessingShape" mc:Ignorable="w14 wp14">
   <w:body>
     <w:p>
+      <w:proofErr w:type="spellStart"/>
+      <w:r>
+        <w:t>TripAdvisor</w:t>
+      </w:r>
+      <w:proofErr w:type="spellEnd"/>
+      <w:r>
+        <w:t>:</w:t>
+      </w:r>
+    </w:p>
+    <w:p>
+      <w:r>
+        <w:t>-</w:t>
+      </w:r>
+      <w:r>
+        <w:t>baza informacji</w:t>
+      </w:r>
+      <w:r>
+        <w:t xml:space="preserve"> na temat poszczególnych atrakcji</w:t>
+      </w:r>
+    </w:p>
+    <w:p>
+      <w:r>
+        <w:t>-możliwość wyszukiwania atrakcji na podstawie regionu, którym użytkownik jest zainteresowany</w:t>
+      </w:r>
+    </w:p>
+    <w:p>
+      <w:r>
+        <w:t>-możliwość oceniania i komentowania atrakcji</w:t>
+      </w:r>
+    </w:p>
+    <w:p/>
+    <w:p/>
+    <w:p>
+      <w:r>
+        <w:t>Lokalni przewodnicy:</w:t>
+      </w:r>
+    </w:p>
+    <w:p>
+      <w:r>
+        <w:t>-możliwość dodawania zdjęć i informacji o miejscach</w:t>
+      </w:r>
+    </w:p>
+    <w:p>
+      <w:r>
+        <w:t>-zdobywanie kolejnych poziomów na podstawie ilości posiadanych punktów, punkty zdobywa się za dodawanie nowych opinii lub informacji</w:t>
+      </w:r>
+    </w:p>
+    <w:p>
+      <w:r>
+        <w:t>-możliwość przeglądania zmodyfikowanych przez siebie informacji</w:t>
+      </w:r>
+    </w:p>
+    <w:p/>
+    <w:p>
+      <w:r>
+        <w:t>Mój rower</w:t>
+      </w:r>
+    </w:p>
+    <w:p>
+      <w:r>
+        <w:t>-dodawanie</w:t>
+      </w:r>
+      <w:r>
+        <w:t xml:space="preserve"> </w:t>
+      </w:r>
+      <w:r>
+        <w:t>własnych propozycji wycieczek, są to w praktyce trasy na mapie do przejechania</w:t>
+      </w:r>
+    </w:p>
+    <w:p>
+      <w:r>
+        <w:t>-opcja dzielenia się trasą z innymi użytkownikami</w:t>
+      </w:r>
+    </w:p>
+    <w:p>
+      <w:r>
+        <w:t>-dodawanie ocen, komentarzy i zdjęć do udostępnionej trasy przez innych użytkowników</w:t>
+      </w:r>
+      <w:r>
+        <w:t xml:space="preserve"> </w:t>
+      </w:r>
+    </w:p>
+    <w:p/>
+    <w:p/>
+    <w:p>
+      <w:pPr>
+        <w:rPr>
+          <w:lang w:val="en-US"/>
+        </w:rPr>
+      </w:pPr>
+      <w:proofErr w:type="spellStart"/>
+      <w:r>
+        <w:rPr>
+          <w:lang w:val="en-US"/>
+        </w:rPr>
+        <w:t>Technologie</w:t>
+      </w:r>
+      <w:proofErr w:type="spellEnd"/>
+      <w:r>
+        <w:rPr>
+          <w:lang w:val="en-US"/>
+        </w:rPr>
+        <w:t>:</w:t>
+      </w:r>
+    </w:p>
+    <w:p>
+      <w:pPr>
+        <w:rPr>
+          <w:lang w:val="en-US"/>
+        </w:rPr>
+      </w:pPr>
+      <w:r>
+        <w:rPr>
+          <w:lang w:val="en-US"/>
+        </w:rPr>
+        <w:t xml:space="preserve">backend: </w:t>
+      </w:r>
+      <w:proofErr w:type="spellStart"/>
+      <w:r>
+        <w:rPr>
+          <w:lang w:val="en-US"/>
+        </w:rPr>
+        <w:t>Php</w:t>
+      </w:r>
+      <w:proofErr w:type="spellEnd"/>
+      <w:r>
+        <w:rPr>
+          <w:lang w:val="en-US"/>
+        </w:rPr>
+        <w:t>, Java, Node.js</w:t>
+      </w:r>
+    </w:p>
+    <w:p>
+      <w:pPr>
+        <w:rPr>
+          <w:lang w:val="en-US"/>
+        </w:rPr>
+      </w:pPr>
+      <w:r>
+        <w:rPr>
+          <w:lang w:val="en-US"/>
+        </w:rPr>
+        <w:t>frontend: React, Angular, Vue.js</w:t>
+      </w:r>
+    </w:p>
+    <w:p>
+      <w:pPr>
+        <w:rPr>
+          <w:lang w:val="en-US"/>
+        </w:rPr>
+      </w:pPr>
+      <w:r>
+        <w:rPr>
+          <w:lang w:val="en-US"/>
+        </w:rPr>
+        <w:t xml:space="preserve">framework </w:t>
+      </w:r>
+      <w:proofErr w:type="spellStart"/>
+      <w:r>
+        <w:rPr>
+          <w:lang w:val="en-US"/>
+        </w:rPr>
+        <w:t>css</w:t>
+      </w:r>
+      <w:proofErr w:type="spellEnd"/>
+      <w:r>
+        <w:rPr>
+          <w:lang w:val="en-US"/>
+        </w:rPr>
+        <w:t xml:space="preserve">: Foundation, Angular Material, </w:t>
+      </w:r>
+      <w:r>
+        <w:rPr>
+          <w:lang w:val="en-US"/>
+        </w:rPr>
+        <w:t xml:space="preserve"> </w:t>
+      </w:r>
+      <w:proofErr w:type="spellStart"/>
+      <w:r>
+        <w:rPr>
+          <w:lang w:val="en-US"/>
+        </w:rPr>
+        <w:t>Bulma</w:t>
+      </w:r>
+      <w:proofErr w:type="spellEnd"/>
+    </w:p>
+    <w:p>
+      <w:pPr>
+        <w:rPr>
+          <w:lang w:val="en-US"/>
+        </w:rPr>
+      </w:pPr>
+    </w:p>
+    <w:p>
+      <w:pPr>
+        <w:rPr>
+          <w:lang w:val="en-US"/>
+        </w:rPr>
+      </w:pPr>
+      <w:r>
+        <w:rPr>
+          <w:lang w:val="en-US"/>
+        </w:rPr>
+        <w:t xml:space="preserve">Rest </w:t>
+      </w:r>
+      <w:proofErr w:type="spellStart"/>
+      <w:r>
+        <w:rPr>
+          <w:lang w:val="en-US"/>
+        </w:rPr>
+        <w:t>vs</w:t>
+      </w:r>
+      <w:proofErr w:type="spellEnd"/>
+      <w:r>
+        <w:rPr>
+          <w:lang w:val="en-US"/>
+        </w:rPr>
+        <w:t xml:space="preserve"> MVC</w:t>
+      </w:r>
+    </w:p>
+    <w:p>
+      <w:pPr>
+        <w:rPr>
+          <w:lang w:val="en-US"/>
+        </w:rPr>
+      </w:pPr>
+      <w:proofErr w:type="spellStart"/>
+      <w:r>
+        <w:rPr>
+          <w:lang w:val="en-US"/>
+        </w:rPr>
+        <w:t>środowiska</w:t>
+      </w:r>
+      <w:proofErr w:type="spellEnd"/>
+      <w:r>
+        <w:rPr>
+          <w:lang w:val="en-US"/>
+        </w:rPr>
+        <w:t>:</w:t>
+      </w:r>
+    </w:p>
+    <w:p>
+      <w:pPr>
+        <w:rPr>
+          <w:lang w:val="en-US"/>
+        </w:rPr>
+      </w:pPr>
+      <w:r>
+        <w:rPr>
+          <w:lang w:val="en-US"/>
+        </w:rPr>
+        <w:t>Visual Studio Code</w:t>
+      </w:r>
+    </w:p>
+    <w:p>
+      <w:pPr>
+        <w:rPr>
+          <w:lang w:val="en-US"/>
+        </w:rPr>
+      </w:pPr>
+      <w:r>
+        <w:rPr>
+          <w:lang w:val="en-US"/>
+        </w:rPr>
+        <w:t>Spring Tool Suite</w:t>
+      </w:r>
+    </w:p>
+    <w:p>
+      <w:pPr>
+        <w:rPr>
+          <w:lang w:val="en-US"/>
+        </w:rPr>
+      </w:pPr>
+      <w:r>
+        <w:rPr>
+          <w:lang w:val="en-US"/>
+        </w:rPr>
+        <w:t>Postman</w:t>
+      </w:r>
+    </w:p>
+    <w:p>
+      <w:pPr>
+        <w:rPr>
+          <w:lang w:val="en-US"/>
+        </w:rPr>
+      </w:pPr>
       <w:bookmarkStart w:id="0" w:name="_GoBack"/>
       <w:bookmarkEnd w:id="0"/>
-      <w:proofErr w:type="spellStart"/>
-      <w:r>
-        <w:t>TripAdvisor</w:t>
-      </w:r>
-      <w:proofErr w:type="spellEnd"/>
-      <w:r>
-        <w:t>:</w:t>
-      </w:r>
-    </w:p>
-    <w:p>
-      <w:r>
-        <w:t>-</w:t>
-      </w:r>
-      <w:r>
-        <w:t>baza informacji</w:t>
-      </w:r>
-      <w:r>
-        <w:t xml:space="preserve"> na temat poszczególnych atrakcji</w:t>
-      </w:r>
-    </w:p>
-    <w:p>
-      <w:r>
-        <w:t>-możliwość wyszukiwania atrakcji na podstawie regionu, którym użytkownik jest zainteresowany</w:t>
-      </w:r>
-    </w:p>
-    <w:p>
-      <w:r>
-        <w:t>-możliwość oceniania i komentowania atrakcji</w:t>
-      </w:r>
-    </w:p>
-    <w:p/>
-    <w:p/>
-    <w:p>
-      <w:r>
-        <w:t>Lokalni przewodnicy:</w:t>
-      </w:r>
-    </w:p>
-    <w:p>
-      <w:r>
-        <w:t>-możliwość dodawania zdjęć i informacji o miejscach</w:t>
-      </w:r>
-    </w:p>
-    <w:p>
-      <w:r>
-        <w:t>-zdobywanie kolejnych poziomów na podstawie ilości posiadanych punktów, punkty zdobywa się za dodawanie nowych opinii lub informacji</w:t>
-      </w:r>
-    </w:p>
-    <w:p>
-      <w:r>
-        <w:t>-możliwość przeglądania zmodyfikowanych przez siebie informacji</w:t>
-      </w:r>
-    </w:p>
-    <w:p/>
-    <w:p>
-      <w:r>
-        <w:t>Mój rower</w:t>
-      </w:r>
-    </w:p>
-    <w:p>
-      <w:r>
-        <w:t>-dodawanie</w:t>
-      </w:r>
-      <w:r>
+    </w:p>
+    <w:p>
+      <w:pPr>
+        <w:rPr>
+          <w:lang w:val="en-US"/>
+        </w:rPr>
+      </w:pPr>
+    </w:p>
+    <w:p>
+      <w:pPr>
+        <w:rPr>
+          <w:lang w:val="en-US"/>
+        </w:rPr>
+      </w:pPr>
+      <w:r>
+        <w:rPr>
+          <w:lang w:val="en-US"/>
+        </w:rPr>
         <w:t xml:space="preserve"> </w:t>
-      </w:r>
-      <w:r>
-        <w:t>własnych propozycji wycieczek, są to w praktyce trasy na mapie do przejechania</w:t>
-      </w:r>
-    </w:p>
-    <w:p>
-      <w:r>
-        <w:t>-opcja dzielenia się trasą z innymi użytkownikami</w:t>
-      </w:r>
-    </w:p>
-    <w:p>
-      <w:r>
-        <w:t>-dodawanie ocen, komentarzy i zdjęć do udostępnionej trasy przez innych użytkowników</w:t>
-      </w:r>
-      <w:r>
-        <w:t xml:space="preserve"> </w:t>
-      </w:r>
-    </w:p>
-    <w:p/>
-    <w:p/>
-    <w:p>
-      <w:pPr>
-        <w:rPr>
-          <w:lang w:val="en-US"/>
-        </w:rPr>
-      </w:pPr>
-      <w:proofErr w:type="spellStart"/>
-      <w:r>
-        <w:rPr>
-          <w:lang w:val="en-US"/>
-        </w:rPr>
-        <w:t>Technologie</w:t>
-      </w:r>
-      <w:proofErr w:type="spellEnd"/>
-      <w:r>
-        <w:rPr>
-          <w:lang w:val="en-US"/>
-        </w:rPr>
-        <w:t>:</w:t>
-      </w:r>
-    </w:p>
-    <w:p>
-      <w:pPr>
-        <w:rPr>
-          <w:lang w:val="en-US"/>
-        </w:rPr>
-      </w:pPr>
-      <w:r>
-        <w:rPr>
-          <w:lang w:val="en-US"/>
-        </w:rPr>
-        <w:t xml:space="preserve">backend: </w:t>
-      </w:r>
-      <w:proofErr w:type="spellStart"/>
-      <w:r>
-        <w:rPr>
-          <w:lang w:val="en-US"/>
-        </w:rPr>
-        <w:t>Php</w:t>
-      </w:r>
-      <w:proofErr w:type="spellEnd"/>
-      <w:r>
-        <w:rPr>
-          <w:lang w:val="en-US"/>
-        </w:rPr>
-        <w:t>, Java, Node.js</w:t>
-      </w:r>
-    </w:p>
-    <w:p>
-      <w:pPr>
-        <w:rPr>
-          <w:lang w:val="en-US"/>
-        </w:rPr>
-      </w:pPr>
-      <w:r>
-        <w:rPr>
-          <w:lang w:val="en-US"/>
-        </w:rPr>
-        <w:t>frontend: React, Angular, Vue.js</w:t>
-      </w:r>
-    </w:p>
-    <w:p>
-      <w:pPr>
-        <w:rPr>
-          <w:lang w:val="en-US"/>
-        </w:rPr>
-      </w:pPr>
-      <w:r>
-        <w:rPr>
-          <w:lang w:val="en-US"/>
-        </w:rPr>
-        <w:t xml:space="preserve">framework </w:t>
-      </w:r>
-      <w:proofErr w:type="spellStart"/>
-      <w:r>
-        <w:rPr>
-          <w:lang w:val="en-US"/>
-        </w:rPr>
-        <w:t>css</w:t>
-      </w:r>
-      <w:proofErr w:type="spellEnd"/>
-      <w:r>
-        <w:rPr>
-          <w:lang w:val="en-US"/>
-        </w:rPr>
-        <w:t xml:space="preserve">: Foundation, Angular Material, </w:t>
-      </w:r>
-      <w:proofErr w:type="spellStart"/>
-      <w:r>
-        <w:rPr>
-          <w:lang w:val="en-US"/>
-        </w:rPr>
-        <w:t>Bulma</w:t>
-      </w:r>
-      <w:proofErr w:type="spellEnd"/>
-    </w:p>
-    <w:p>
-      <w:pPr>
-        <w:rPr>
-          <w:lang w:val="en-US"/>
-        </w:rPr>
-      </w:pPr>
-      <w:r>
-        <w:rPr>
-          <w:lang w:val="en-US"/>
-        </w:rPr>
-        <w:t xml:space="preserve">Rest </w:t>
-      </w:r>
-      <w:proofErr w:type="spellStart"/>
-      <w:r>
-        <w:rPr>
-          <w:lang w:val="en-US"/>
-        </w:rPr>
-        <w:t>vs</w:t>
-      </w:r>
-      <w:proofErr w:type="spellEnd"/>
-      <w:r>
-        <w:rPr>
-          <w:lang w:val="en-US"/>
-        </w:rPr>
-        <w:t xml:space="preserve"> Soap</w:t>
       </w:r>
     </w:p>
     <w:p>

</xml_diff>